<commit_message>
Se arregla el product backlog
</commit_message>
<xml_diff>
--- a/Proyecto/Releases/Release1.0/Sprint3/Entregables/GeoP_Proyecto_ProductBacklog[27-06-2014].docx
+++ b/Proyecto/Releases/Release1.0/Sprint3/Entregables/GeoP_Proyecto_ProductBacklog[27-06-2014].docx
@@ -278,13 +278,8 @@
                 <w:numId w:val="1"/>
               </w:numPr>
             </w:pPr>
-            <w:proofErr w:type="spellStart"/>
-            <w:r>
-              <w:t>Toneatto</w:t>
-            </w:r>
-            <w:proofErr w:type="spellEnd"/>
-            <w:r>
-              <w:t>, Lucas – 57566.</w:t>
+            <w:r>
+              <w:t>Toneatto, Lucas – 57566.</w:t>
             </w:r>
           </w:p>
           <w:p>
@@ -319,19 +314,11 @@
                 <w:numId w:val="2"/>
               </w:numPr>
             </w:pPr>
-            <w:proofErr w:type="spellStart"/>
             <w:r>
               <w:rPr>
                 <w:shd w:val="clear" w:color="auto" w:fill="F8F8F8"/>
               </w:rPr>
-              <w:t>Zohil</w:t>
-            </w:r>
-            <w:proofErr w:type="spellEnd"/>
-            <w:r>
-              <w:rPr>
-                <w:shd w:val="clear" w:color="auto" w:fill="F8F8F8"/>
-              </w:rPr>
-              <w:t>, Julio Cesar Nelson</w:t>
+              <w:t>Zohil, Julio Cesar Nelson</w:t>
             </w:r>
             <w:r>
               <w:t xml:space="preserve"> </w:t>
@@ -345,19 +332,9 @@
                 <w:numId w:val="2"/>
               </w:numPr>
             </w:pPr>
-            <w:proofErr w:type="spellStart"/>
-            <w:r>
-              <w:t>Liberatori</w:t>
-            </w:r>
-            <w:proofErr w:type="spellEnd"/>
-            <w:r>
-              <w:t xml:space="preserve">, Marcelo </w:t>
-            </w:r>
-            <w:proofErr w:type="spellStart"/>
-            <w:r>
-              <w:t>Sadi</w:t>
-            </w:r>
-            <w:proofErr w:type="spellEnd"/>
+            <w:r>
+              <w:t>Liberatori, Marcelo Sadi</w:t>
+            </w:r>
           </w:p>
           <w:p>
             <w:pPr>
@@ -368,15 +345,7 @@
               </w:numPr>
             </w:pPr>
             <w:r>
-              <w:t xml:space="preserve">Jaime, </w:t>
-            </w:r>
-            <w:proofErr w:type="spellStart"/>
-            <w:r>
-              <w:t>Maria</w:t>
-            </w:r>
-            <w:proofErr w:type="spellEnd"/>
-            <w:r>
-              <w:t xml:space="preserve"> Natalia</w:t>
+              <w:t>Jaime, Maria Natalia</w:t>
             </w:r>
           </w:p>
           <w:p>
@@ -522,35 +491,7 @@
           <w:sz w:val="28"/>
         </w:rPr>
         <w:lastRenderedPageBreak/>
-        <w:t xml:space="preserve">En este documento, queremos presentar las historias de usuario al día de la fecha identificadas por el equipo en el rol de </w:t>
-      </w:r>
-      <w:proofErr w:type="spellStart"/>
-      <w:r>
-        <w:rPr>
-          <w:sz w:val="28"/>
-        </w:rPr>
-        <w:t>Product</w:t>
-      </w:r>
-      <w:proofErr w:type="spellEnd"/>
-      <w:r>
-        <w:rPr>
-          <w:sz w:val="28"/>
-        </w:rPr>
-        <w:t xml:space="preserve"> </w:t>
-      </w:r>
-      <w:proofErr w:type="spellStart"/>
-      <w:r>
-        <w:rPr>
-          <w:sz w:val="28"/>
-        </w:rPr>
-        <w:t>Owner</w:t>
-      </w:r>
-      <w:proofErr w:type="spellEnd"/>
-      <w:r>
-        <w:rPr>
-          <w:sz w:val="28"/>
-        </w:rPr>
-        <w:t xml:space="preserve"> colectivo que definimos en la presentación del proyecto.</w:t>
+        <w:t>En este documento, queremos presentar las historias de usuario al día de la fecha identificadas por el equipo en el rol de Product Owner colectivo que definimos en la presentación del proyecto.</w:t>
       </w:r>
     </w:p>
     <w:p>
@@ -712,16 +653,8 @@
           <w:sz w:val="28"/>
         </w:rPr>
         <w:tab/>
-        <w:t xml:space="preserve">Atte. El Equipo de </w:t>
+        <w:t>Atte. El Equipo de GeoParking</w:t>
       </w:r>
-      <w:proofErr w:type="spellStart"/>
-      <w:r>
-        <w:rPr>
-          <w:sz w:val="28"/>
-        </w:rPr>
-        <w:t>GeoParking</w:t>
-      </w:r>
-      <w:proofErr w:type="spellEnd"/>
       <w:r>
         <w:br w:type="page"/>
       </w:r>
@@ -1211,15 +1144,71 @@
                 <w:i/>
                 <w:u w:val="single"/>
               </w:rPr>
-              <w:t>Búsqueda</w:t>
-            </w:r>
-            <w:r>
+              <w:t>Búsqueda de playa de estacionamiento por mapa</w:t>
+            </w:r>
+          </w:p>
+          <w:p>
+            <w:pPr>
+              <w:jc w:val="center"/>
+              <w:cnfStyle w:val="000000000000" w:firstRow="0" w:lastRow="0" w:firstColumn="0" w:lastColumn="0" w:oddVBand="0" w:evenVBand="0" w:oddHBand="0" w:evenHBand="0" w:firstRowFirstColumn="0" w:firstRowLastColumn="0" w:lastRowFirstColumn="0" w:lastRowLastColumn="0"/>
+            </w:pPr>
+            <w:r>
+              <w:rPr>
+                <w:b/>
+              </w:rPr>
+              <w:t>Dado</w:t>
+            </w:r>
+            <w:r>
+              <w:t xml:space="preserve"> que la playa existe en la BD y tiene los siguientes atributos (nombre, dirección, precio, tipo, tipo de vehículo).</w:t>
+            </w:r>
+          </w:p>
+          <w:p>
+            <w:pPr>
+              <w:jc w:val="center"/>
+              <w:cnfStyle w:val="000000000000" w:firstRow="0" w:lastRow="0" w:firstColumn="0" w:lastColumn="0" w:oddVBand="0" w:evenVBand="0" w:oddHBand="0" w:evenHBand="0" w:firstRowFirstColumn="0" w:firstRowLastColumn="0" w:lastRowFirstColumn="0" w:lastRowLastColumn="0"/>
+            </w:pPr>
+            <w:r>
+              <w:rPr>
+                <w:b/>
+              </w:rPr>
+              <w:t>Cuando</w:t>
+            </w:r>
+            <w:r>
+              <w:t xml:space="preserve"> introduzco sus datos en los campos de filtro</w:t>
+            </w:r>
+          </w:p>
+          <w:p>
+            <w:pPr>
+              <w:jc w:val="center"/>
+              <w:cnfStyle w:val="000000000000" w:firstRow="0" w:lastRow="0" w:firstColumn="0" w:lastColumn="0" w:oddVBand="0" w:evenVBand="0" w:oddHBand="0" w:evenHBand="0" w:firstRowFirstColumn="0" w:firstRowLastColumn="0" w:lastRowFirstColumn="0" w:lastRowLastColumn="0"/>
+            </w:pPr>
+            <w:r>
+              <w:rPr>
+                <w:b/>
+              </w:rPr>
+              <w:t>Entonces</w:t>
+            </w:r>
+            <w:r>
+              <w:t xml:space="preserve"> se muestra la playa de estacionamiento en el mapa con un marcador.</w:t>
+            </w:r>
+          </w:p>
+          <w:p>
+            <w:pPr>
+              <w:jc w:val="center"/>
+              <w:cnfStyle w:val="000000000000" w:firstRow="0" w:lastRow="0" w:firstColumn="0" w:lastColumn="0" w:oddVBand="0" w:evenVBand="0" w:oddHBand="0" w:evenHBand="0" w:firstRowFirstColumn="0" w:firstRowLastColumn="0" w:lastRowFirstColumn="0" w:lastRowLastColumn="0"/>
               <w:rPr>
                 <w:b/>
                 <w:i/>
                 <w:u w:val="single"/>
               </w:rPr>
-              <w:t xml:space="preserve"> de playa de estacionamiento por mapa</w:t>
+            </w:pPr>
+            <w:r>
+              <w:rPr>
+                <w:b/>
+                <w:i/>
+                <w:u w:val="single"/>
+              </w:rPr>
+              <w:t>Búsqueda de playa de estacionamiento por mapa</w:t>
             </w:r>
           </w:p>
           <w:p>
@@ -1234,46 +1223,7 @@
               <w:t>Dado</w:t>
             </w:r>
             <w:r>
-              <w:t xml:space="preserve"> que la playa existe en la BD y tiene los siguientes atributos</w:t>
-            </w:r>
-            <w:r>
-              <w:t xml:space="preserve"> </w:t>
-            </w:r>
-            <w:r>
-              <w:t>(nombre,</w:t>
-            </w:r>
-            <w:r>
-              <w:t xml:space="preserve"> </w:t>
-            </w:r>
-            <w:r>
-              <w:t>dirección,</w:t>
-            </w:r>
-            <w:r>
-              <w:t xml:space="preserve"> </w:t>
-            </w:r>
-            <w:r>
-              <w:t>precio</w:t>
-            </w:r>
-            <w:r>
-              <w:t xml:space="preserve">, </w:t>
-            </w:r>
-            <w:r>
-              <w:t>tipo,</w:t>
-            </w:r>
-            <w:r>
-              <w:t xml:space="preserve"> </w:t>
-            </w:r>
-            <w:r>
-              <w:t xml:space="preserve">tipo de </w:t>
-            </w:r>
-            <w:r>
-              <w:t>vehículo</w:t>
-            </w:r>
-            <w:r>
-              <w:t>)</w:t>
-            </w:r>
-            <w:r>
-              <w:t>.</w:t>
+              <w:t xml:space="preserve"> que existe la playa en la BD y tiene los siguientes atributos (nombre, dirección, precio, tipo, tipo de vehículo)</w:t>
             </w:r>
           </w:p>
           <w:p>
@@ -1285,10 +1235,10 @@
               <w:rPr>
                 <w:b/>
               </w:rPr>
-              <w:t>Cuando</w:t>
-            </w:r>
-            <w:r>
-              <w:t xml:space="preserve"> introduzco sus datos en los campos de filtro</w:t>
+              <w:t xml:space="preserve">Cuando </w:t>
+            </w:r>
+            <w:r>
+              <w:t>introduzco los datos en los campos de filtrados y no se corresponden con la playa existente</w:t>
             </w:r>
           </w:p>
           <w:p>
@@ -1303,7 +1253,7 @@
               <w:t>Entonces</w:t>
             </w:r>
             <w:r>
-              <w:t xml:space="preserve"> se muestra la playa de estacionamiento en el mapa con un marcador.</w:t>
+              <w:t xml:space="preserve"> no se muestra la playa de estacionamiento en el mapa.</w:t>
             </w:r>
           </w:p>
           <w:p>
@@ -1330,114 +1280,6 @@
                 <w:i/>
                 <w:u w:val="single"/>
               </w:rPr>
-              <w:t xml:space="preserve"> de playa de estacionamiento por mapa</w:t>
-            </w:r>
-          </w:p>
-          <w:p>
-            <w:pPr>
-              <w:jc w:val="center"/>
-              <w:cnfStyle w:val="000000000000" w:firstRow="0" w:lastRow="0" w:firstColumn="0" w:lastColumn="0" w:oddVBand="0" w:evenVBand="0" w:oddHBand="0" w:evenHBand="0" w:firstRowFirstColumn="0" w:firstRowLastColumn="0" w:lastRowFirstColumn="0" w:lastRowLastColumn="0"/>
-            </w:pPr>
-            <w:r>
-              <w:rPr>
-                <w:b/>
-              </w:rPr>
-              <w:t>Dado</w:t>
-            </w:r>
-            <w:r>
-              <w:t xml:space="preserve"> que existe la playa en la BD y tiene los siguientes atributos</w:t>
-            </w:r>
-            <w:r>
-              <w:t xml:space="preserve"> </w:t>
-            </w:r>
-            <w:r>
-              <w:t>(nombre,</w:t>
-            </w:r>
-            <w:r>
-              <w:t xml:space="preserve"> </w:t>
-            </w:r>
-            <w:r>
-              <w:t>dirección,</w:t>
-            </w:r>
-            <w:r>
-              <w:t xml:space="preserve"> </w:t>
-            </w:r>
-            <w:r>
-              <w:t>precio,</w:t>
-            </w:r>
-            <w:r>
-              <w:t xml:space="preserve"> </w:t>
-            </w:r>
-            <w:r>
-              <w:t>tipo,</w:t>
-            </w:r>
-            <w:r>
-              <w:t xml:space="preserve"> </w:t>
-            </w:r>
-            <w:r>
-              <w:t xml:space="preserve">tipo de </w:t>
-            </w:r>
-            <w:r>
-              <w:t>vehículo</w:t>
-            </w:r>
-            <w:r>
-              <w:t>)</w:t>
-            </w:r>
-          </w:p>
-          <w:p>
-            <w:pPr>
-              <w:jc w:val="center"/>
-              <w:cnfStyle w:val="000000000000" w:firstRow="0" w:lastRow="0" w:firstColumn="0" w:lastColumn="0" w:oddVBand="0" w:evenVBand="0" w:oddHBand="0" w:evenHBand="0" w:firstRowFirstColumn="0" w:firstRowLastColumn="0" w:lastRowFirstColumn="0" w:lastRowLastColumn="0"/>
-            </w:pPr>
-            <w:r>
-              <w:rPr>
-                <w:b/>
-              </w:rPr>
-              <w:t xml:space="preserve">Cuando </w:t>
-            </w:r>
-            <w:r>
-              <w:t>introduzco los datos en los campos de filtrados y no se corresponden con la playa existente</w:t>
-            </w:r>
-          </w:p>
-          <w:p>
-            <w:pPr>
-              <w:jc w:val="center"/>
-              <w:cnfStyle w:val="000000000000" w:firstRow="0" w:lastRow="0" w:firstColumn="0" w:lastColumn="0" w:oddVBand="0" w:evenVBand="0" w:oddHBand="0" w:evenHBand="0" w:firstRowFirstColumn="0" w:firstRowLastColumn="0" w:lastRowFirstColumn="0" w:lastRowLastColumn="0"/>
-            </w:pPr>
-            <w:r>
-              <w:rPr>
-                <w:b/>
-              </w:rPr>
-              <w:t>Entonces</w:t>
-            </w:r>
-            <w:r>
-              <w:t xml:space="preserve"> no se muestra la playa de estacionamiento en el mapa.</w:t>
-            </w:r>
-          </w:p>
-          <w:p>
-            <w:pPr>
-              <w:jc w:val="center"/>
-              <w:cnfStyle w:val="000000000000" w:firstRow="0" w:lastRow="0" w:firstColumn="0" w:lastColumn="0" w:oddVBand="0" w:evenVBand="0" w:oddHBand="0" w:evenHBand="0" w:firstRowFirstColumn="0" w:firstRowLastColumn="0" w:lastRowFirstColumn="0" w:lastRowLastColumn="0"/>
-              <w:rPr>
-                <w:b/>
-                <w:i/>
-                <w:u w:val="single"/>
-              </w:rPr>
-            </w:pPr>
-            <w:r>
-              <w:rPr>
-                <w:b/>
-                <w:i/>
-                <w:u w:val="single"/>
-              </w:rPr>
-              <w:t>Búsqueda</w:t>
-            </w:r>
-            <w:r>
-              <w:rPr>
-                <w:b/>
-                <w:i/>
-                <w:u w:val="single"/>
-              </w:rPr>
               <w:t xml:space="preserve"> sin filtros</w:t>
             </w:r>
           </w:p>
@@ -4069,6 +3911,11 @@
               <w:jc w:val="center"/>
               <w:cnfStyle w:val="000000100000" w:firstRow="0" w:lastRow="0" w:firstColumn="0" w:lastColumn="0" w:oddVBand="0" w:evenVBand="0" w:oddHBand="1" w:evenHBand="0" w:firstRowFirstColumn="0" w:firstRowLastColumn="0" w:lastRowFirstColumn="0" w:lastRowLastColumn="0"/>
             </w:pPr>
+            <w:r>
+              <w:t>-</w:t>
+            </w:r>
+            <w:bookmarkStart w:id="11" w:name="_GoBack"/>
+            <w:bookmarkEnd w:id="11"/>
           </w:p>
           <w:p>
             <w:pPr>
@@ -4503,10 +4350,7 @@
       </w:tr>
     </w:tbl>
     <w:p/>
-    <w:p>
-      <w:bookmarkStart w:id="11" w:name="_GoBack"/>
-      <w:bookmarkEnd w:id="11"/>
-    </w:p>
+    <w:p/>
     <w:sectPr>
       <w:headerReference w:type="default" r:id="rId9"/>
       <w:footerReference w:type="default" r:id="rId10"/>
@@ -4555,6 +4399,7 @@
         <w:docPartUnique/>
       </w:docPartObj>
     </w:sdtPr>
+    <w:sdtEndPr/>
     <w:sdtContent>
       <w:p>
         <w:pPr>
@@ -4625,6 +4470,7 @@
       <w:dataBinding w:prefixMappings="xmlns:ns0='http://schemas.openxmlformats.org/package/2006/metadata/core-properties' xmlns:ns1='http://purl.org/dc/elements/1.1/'" w:xpath="/ns0:coreProperties[1]/ns1:subject[1]" w:storeItemID="{6C3C8BC8-F283-45AE-878A-BAB7291924A1}"/>
       <w:text/>
     </w:sdtPr>
+    <w:sdtEndPr/>
     <w:sdtContent>
       <w:p>
         <w:pPr>
@@ -4712,10 +4558,7 @@
           <w:t>Sistema de gestión de estacionamientos</w:t>
         </w:r>
         <w:r>
-          <w:t xml:space="preserve">                             </w:t>
-        </w:r>
-        <w:r>
-          <w:t xml:space="preserve">                                                                                   Proyecto Final 2014</w:t>
+          <w:t xml:space="preserve">                                                                                                                Proyecto Final 2014</w:t>
         </w:r>
       </w:p>
     </w:sdtContent>

</xml_diff>